<commit_message>
회의록 10 - 0923
</commit_message>
<xml_diff>
--- a/MeetingLog/회의록 10 - 기능 확립 및 발표준비.docx
+++ b/MeetingLog/회의록 10 - 기능 확립 및 발표준비.docx
@@ -13,7 +13,8 @@
           <w:szCs w:val="28"/>
         </w:rPr>
       </w:pPr>
-      <w:proofErr w:type="spellStart"/>
+      <w:bookmarkStart w:id="0" w:name="_GoBack"/>
+      <w:bookmarkEnd w:id="0"/>
       <w:r>
         <w:rPr>
           <w:rFonts w:ascii="나눔스퀘어라운드 Regular" w:eastAsia="나눔스퀘어라운드 Regular" w:hAnsi="나눔스퀘어라운드 Regular" w:hint="eastAsia"/>
@@ -22,18 +23,7 @@
           <w:sz w:val="28"/>
           <w:szCs w:val="28"/>
         </w:rPr>
-        <w:t>캡스톤</w:t>
-      </w:r>
-      <w:proofErr w:type="spellEnd"/>
-      <w:r>
-        <w:rPr>
-          <w:rFonts w:ascii="나눔스퀘어라운드 Regular" w:eastAsia="나눔스퀘어라운드 Regular" w:hAnsi="나눔스퀘어라운드 Regular" w:hint="eastAsia"/>
-          <w:b/>
-          <w:bCs/>
-          <w:sz w:val="28"/>
-          <w:szCs w:val="28"/>
-        </w:rPr>
-        <w:t xml:space="preserve"> 회의록 </w:t>
+        <w:t xml:space="preserve">캡스톤 회의록 </w:t>
       </w:r>
       <w:r>
         <w:rPr>
@@ -272,19 +262,7 @@
           <w:sz w:val="18"/>
           <w:szCs w:val="18"/>
         </w:rPr>
-        <w:t xml:space="preserve">16011189 양승주 </w:t>
-      </w:r>
-      <w:proofErr w:type="spellStart"/>
-      <w:r>
-        <w:rPr>
-          <w:rFonts w:ascii="나눔스퀘어라운드 Regular" w:eastAsia="나눔스퀘어라운드 Regular" w:hAnsi="나눔스퀘어라운드 Regular" w:cs="Arial"/>
-          <w:b/>
-          <w:bCs/>
-          <w:color w:val="000000"/>
-          <w:sz w:val="18"/>
-          <w:szCs w:val="18"/>
-        </w:rPr>
-        <w:t>디지털콘텐</w:t>
+        <w:t>16011189 양승주 디지털콘텐</w:t>
       </w:r>
       <w:r>
         <w:rPr>
@@ -297,7 +275,6 @@
         </w:rPr>
         <w:t>츠</w:t>
       </w:r>
-      <w:proofErr w:type="spellEnd"/>
     </w:p>
     <w:p>
       <w:pPr>
@@ -862,18 +839,296 @@
           <w:szCs w:val="20"/>
         </w:rPr>
       </w:pPr>
-      <w:proofErr w:type="gramStart"/>
-      <w:r>
-        <w:rPr>
-          <w:rFonts w:ascii="나눔스퀘어라운드 Regular" w:eastAsia="나눔스퀘어라운드 Regular" w:hAnsi="나눔스퀘어라운드 Regular" w:hint="eastAsia"/>
-          <w:szCs w:val="20"/>
-        </w:rPr>
-        <w:t>인풋 :</w:t>
-      </w:r>
-      <w:proofErr w:type="gramEnd"/>
-      <w:r>
-        <w:rPr>
-          <w:rFonts w:ascii="나눔스퀘어라운드 Regular" w:eastAsia="나눔스퀘어라운드 Regular" w:hAnsi="나눔스퀘어라운드 Regular" w:hint="eastAsia"/>
+      <w:r>
+        <w:rPr>
+          <w:rFonts w:ascii="나눔스퀘어라운드 Regular" w:eastAsia="나눔스퀘어라운드 Regular" w:hAnsi="나눔스퀘어라운드 Regular" w:hint="eastAsia"/>
+          <w:szCs w:val="20"/>
+        </w:rPr>
+        <w:t xml:space="preserve">인풋 : </w:t>
+      </w:r>
+      <w:r>
+        <w:rPr>
+          <w:rFonts w:ascii="나눔스퀘어라운드 Regular" w:eastAsia="나눔스퀘어라운드 Regular" w:hAnsi="나눔스퀘어라운드 Regular" w:hint="eastAsia"/>
+          <w:szCs w:val="20"/>
+        </w:rPr>
+        <w:t>사용자가</w:t>
+      </w:r>
+      <w:r>
+        <w:rPr>
+          <w:rFonts w:ascii="나눔스퀘어라운드 Regular" w:eastAsia="나눔스퀘어라운드 Regular" w:hAnsi="나눔스퀘어라운드 Regular"/>
+          <w:szCs w:val="20"/>
+        </w:rPr>
+        <w:t xml:space="preserve"> 입력한 키워드</w:t>
+      </w:r>
+      <w:r>
+        <w:rPr>
+          <w:rFonts w:ascii="나눔스퀘어라운드 Regular" w:eastAsia="나눔스퀘어라운드 Regular" w:hAnsi="나눔스퀘어라운드 Regular" w:hint="eastAsia"/>
+          <w:szCs w:val="20"/>
+        </w:rPr>
+        <w:t xml:space="preserve"> &amp; 사용자가 선택한 트위터 계정</w:t>
+      </w:r>
+    </w:p>
+    <w:p>
+      <w:pPr>
+        <w:pStyle w:val="a6"/>
+        <w:numPr>
+          <w:ilvl w:val="3"/>
+          <w:numId w:val="7"/>
+        </w:numPr>
+        <w:ind w:leftChars="0"/>
+        <w:rPr>
+          <w:rFonts w:ascii="나눔스퀘어라운드 Regular" w:eastAsia="나눔스퀘어라운드 Regular" w:hAnsi="나눔스퀘어라운드 Regular"/>
+          <w:szCs w:val="20"/>
+        </w:rPr>
+      </w:pPr>
+      <w:r>
+        <w:rPr>
+          <w:rFonts w:ascii="나눔스퀘어라운드 Regular" w:eastAsia="나눔스퀘어라운드 Regular" w:hAnsi="나눔스퀘어라운드 Regular" w:hint="eastAsia"/>
+          <w:szCs w:val="20"/>
+        </w:rPr>
+        <w:t xml:space="preserve">아웃풋 : </w:t>
+      </w:r>
+    </w:p>
+    <w:p>
+      <w:pPr>
+        <w:pStyle w:val="a6"/>
+        <w:numPr>
+          <w:ilvl w:val="4"/>
+          <w:numId w:val="7"/>
+        </w:numPr>
+        <w:ind w:leftChars="0"/>
+        <w:rPr>
+          <w:rFonts w:ascii="나눔스퀘어라운드 Regular" w:eastAsia="나눔스퀘어라운드 Regular" w:hAnsi="나눔스퀘어라운드 Regular"/>
+          <w:szCs w:val="20"/>
+        </w:rPr>
+      </w:pPr>
+      <w:r>
+        <w:rPr>
+          <w:rFonts w:ascii="나눔스퀘어라운드 Regular" w:eastAsia="나눔스퀘어라운드 Regular" w:hAnsi="나눔스퀘어라운드 Regular"/>
+          <w:szCs w:val="20"/>
+        </w:rPr>
+        <w:t>1. 언어습관 유형</w:t>
+      </w:r>
+    </w:p>
+    <w:p>
+      <w:pPr>
+        <w:pStyle w:val="a6"/>
+        <w:numPr>
+          <w:ilvl w:val="4"/>
+          <w:numId w:val="7"/>
+        </w:numPr>
+        <w:ind w:leftChars="0"/>
+        <w:rPr>
+          <w:rFonts w:ascii="나눔스퀘어라운드 Regular" w:eastAsia="나눔스퀘어라운드 Regular" w:hAnsi="나눔스퀘어라운드 Regular"/>
+          <w:szCs w:val="20"/>
+        </w:rPr>
+      </w:pPr>
+      <w:r>
+        <w:rPr>
+          <w:rFonts w:ascii="나눔스퀘어라운드 Regular" w:eastAsia="나눔스퀘어라운드 Regular" w:hAnsi="나눔스퀘어라운드 Regular"/>
+          <w:szCs w:val="20"/>
+        </w:rPr>
+        <w:t>2. 유형 설명</w:t>
+      </w:r>
+    </w:p>
+    <w:p>
+      <w:pPr>
+        <w:pStyle w:val="a6"/>
+        <w:numPr>
+          <w:ilvl w:val="4"/>
+          <w:numId w:val="7"/>
+        </w:numPr>
+        <w:ind w:leftChars="0"/>
+        <w:rPr>
+          <w:rFonts w:ascii="나눔스퀘어라운드 Regular" w:eastAsia="나눔스퀘어라운드 Regular" w:hAnsi="나눔스퀘어라운드 Regular"/>
+          <w:szCs w:val="20"/>
+        </w:rPr>
+      </w:pPr>
+      <w:r>
+        <w:rPr>
+          <w:rFonts w:ascii="나눔스퀘어라운드 Regular" w:eastAsia="나눔스퀘어라운드 Regular" w:hAnsi="나눔스퀘어라운드 Regular"/>
+          <w:szCs w:val="20"/>
+        </w:rPr>
+        <w:t>3. 긍정단어 비율 / 부정단어 비율</w:t>
+      </w:r>
+    </w:p>
+    <w:p>
+      <w:pPr>
+        <w:pStyle w:val="a6"/>
+        <w:numPr>
+          <w:ilvl w:val="4"/>
+          <w:numId w:val="7"/>
+        </w:numPr>
+        <w:ind w:leftChars="0"/>
+        <w:rPr>
+          <w:rFonts w:ascii="나눔스퀘어라운드 Regular" w:eastAsia="나눔스퀘어라운드 Regular" w:hAnsi="나눔스퀘어라운드 Regular"/>
+          <w:szCs w:val="20"/>
+        </w:rPr>
+      </w:pPr>
+      <w:r>
+        <w:rPr>
+          <w:rFonts w:ascii="나눔스퀘어라운드 Regular" w:eastAsia="나눔스퀘어라운드 Regular" w:hAnsi="나눔스퀘어라운드 Regular"/>
+          <w:szCs w:val="20"/>
+        </w:rPr>
+        <w:t>4. 자주 사용하는 단어 (태그)</w:t>
+      </w:r>
+    </w:p>
+    <w:p>
+      <w:pPr>
+        <w:pStyle w:val="a6"/>
+        <w:numPr>
+          <w:ilvl w:val="4"/>
+          <w:numId w:val="7"/>
+        </w:numPr>
+        <w:ind w:leftChars="0"/>
+        <w:rPr>
+          <w:rFonts w:ascii="나눔스퀘어라운드 Regular" w:eastAsia="나눔스퀘어라운드 Regular" w:hAnsi="나눔스퀘어라운드 Regular"/>
+          <w:szCs w:val="20"/>
+        </w:rPr>
+      </w:pPr>
+      <w:r>
+        <w:rPr>
+          <w:rFonts w:ascii="나눔스퀘어라운드 Regular" w:eastAsia="나눔스퀘어라운드 Regular" w:hAnsi="나눔스퀘어라운드 Regular"/>
+          <w:szCs w:val="20"/>
+        </w:rPr>
+        <w:t xml:space="preserve">5. </w:t>
+      </w:r>
+      <w:r>
+        <w:rPr>
+          <w:rFonts w:ascii="나눔스퀘어라운드 Regular" w:eastAsia="나눔스퀘어라운드 Regular" w:hAnsi="나눔스퀘어라운드 Regular" w:hint="eastAsia"/>
+          <w:szCs w:val="20"/>
+        </w:rPr>
+        <w:t>분석한 데이터 출처(</w:t>
+      </w:r>
+      <w:r>
+        <w:rPr>
+          <w:rFonts w:ascii="나눔스퀘어라운드 Regular" w:eastAsia="나눔스퀘어라운드 Regular" w:hAnsi="나눔스퀘어라운드 Regular"/>
+          <w:szCs w:val="20"/>
+        </w:rPr>
+        <w:t>트위터 계정</w:t>
+      </w:r>
+      <w:r>
+        <w:rPr>
+          <w:rFonts w:ascii="나눔스퀘어라운드 Regular" w:eastAsia="나눔스퀘어라운드 Regular" w:hAnsi="나눔스퀘어라운드 Regular" w:hint="eastAsia"/>
+          <w:szCs w:val="20"/>
+        </w:rPr>
+        <w:t>)</w:t>
+      </w:r>
+    </w:p>
+    <w:p>
+      <w:pPr>
+        <w:pStyle w:val="a6"/>
+        <w:numPr>
+          <w:ilvl w:val="4"/>
+          <w:numId w:val="7"/>
+        </w:numPr>
+        <w:ind w:leftChars="0"/>
+        <w:rPr>
+          <w:rFonts w:ascii="나눔스퀘어라운드 Regular" w:eastAsia="나눔스퀘어라운드 Regular" w:hAnsi="나눔스퀘어라운드 Regular"/>
+          <w:szCs w:val="20"/>
+        </w:rPr>
+      </w:pPr>
+      <w:r>
+        <w:rPr>
+          <w:rFonts w:ascii="나눔스퀘어라운드 Regular" w:eastAsia="나눔스퀘어라운드 Regular" w:hAnsi="나눔스퀘어라운드 Regular"/>
+          <w:szCs w:val="20"/>
+        </w:rPr>
+        <w:t>6. 공유하기 버튼</w:t>
+      </w:r>
+    </w:p>
+    <w:p>
+      <w:pPr>
+        <w:pStyle w:val="a6"/>
+        <w:numPr>
+          <w:ilvl w:val="3"/>
+          <w:numId w:val="7"/>
+        </w:numPr>
+        <w:ind w:leftChars="0"/>
+        <w:rPr>
+          <w:rFonts w:ascii="나눔스퀘어라운드 Regular" w:eastAsia="나눔스퀘어라운드 Regular" w:hAnsi="나눔스퀘어라운드 Regular"/>
+          <w:szCs w:val="20"/>
+        </w:rPr>
+      </w:pPr>
+      <w:r>
+        <w:rPr>
+          <w:rFonts w:ascii="나눔스퀘어라운드 Regular" w:eastAsia="나눔스퀘어라운드 Regular" w:hAnsi="나눔스퀘어라운드 Regular" w:hint="eastAsia"/>
+          <w:szCs w:val="20"/>
+        </w:rPr>
+        <w:t>DB : 저장할 정보 X</w:t>
+      </w:r>
+    </w:p>
+    <w:p>
+      <w:pPr>
+        <w:pStyle w:val="a6"/>
+        <w:numPr>
+          <w:ilvl w:val="4"/>
+          <w:numId w:val="7"/>
+        </w:numPr>
+        <w:ind w:leftChars="0"/>
+        <w:rPr>
+          <w:rFonts w:ascii="나눔스퀘어라운드 Regular" w:eastAsia="나눔스퀘어라운드 Regular" w:hAnsi="나눔스퀘어라운드 Regular"/>
+          <w:szCs w:val="20"/>
+        </w:rPr>
+      </w:pPr>
+      <w:r>
+        <w:rPr>
+          <w:rFonts w:ascii="나눔스퀘어라운드 Regular" w:eastAsia="나눔스퀘어라운드 Regular" w:hAnsi="나눔스퀘어라운드 Regular" w:hint="eastAsia"/>
+          <w:szCs w:val="20"/>
+        </w:rPr>
+        <w:t>실시간 분석</w:t>
+      </w:r>
+    </w:p>
+    <w:p>
+      <w:pPr>
+        <w:pStyle w:val="a6"/>
+        <w:numPr>
+          <w:ilvl w:val="3"/>
+          <w:numId w:val="7"/>
+        </w:numPr>
+        <w:ind w:leftChars="0"/>
+        <w:rPr>
+          <w:rFonts w:ascii="나눔스퀘어라운드 Regular" w:eastAsia="나눔스퀘어라운드 Regular" w:hAnsi="나눔스퀘어라운드 Regular"/>
+          <w:szCs w:val="20"/>
+        </w:rPr>
+      </w:pPr>
+      <w:r>
+        <w:rPr>
+          <w:rFonts w:ascii="나눔스퀘어라운드 Regular" w:eastAsia="나눔스퀘어라운드 Regular" w:hAnsi="나눔스퀘어라운드 Regular"/>
+          <w:szCs w:val="20"/>
+        </w:rPr>
+        <w:t>BackEnd Server</w:t>
+      </w:r>
+    </w:p>
+    <w:p>
+      <w:pPr>
+        <w:pStyle w:val="a6"/>
+        <w:numPr>
+          <w:ilvl w:val="4"/>
+          <w:numId w:val="7"/>
+        </w:numPr>
+        <w:ind w:leftChars="0"/>
+        <w:rPr>
+          <w:rFonts w:ascii="나눔스퀘어라운드 Regular" w:eastAsia="나눔스퀘어라운드 Regular" w:hAnsi="나눔스퀘어라운드 Regular"/>
+          <w:szCs w:val="20"/>
+        </w:rPr>
+      </w:pPr>
+      <w:r>
+        <w:rPr>
+          <w:rFonts w:ascii="나눔스퀘어라운드 Regular" w:eastAsia="나눔스퀘어라운드 Regular" w:hAnsi="나눔스퀘어라운드 Regular" w:hint="eastAsia"/>
+          <w:szCs w:val="20"/>
+        </w:rPr>
+        <w:t>분석서비스</w:t>
+      </w:r>
+      <w:r>
+        <w:rPr>
+          <w:rFonts w:ascii="나눔스퀘어라운드 Regular" w:eastAsia="나눔스퀘어라운드 Regular" w:hAnsi="나눔스퀘어라운드 Regular" w:hint="eastAsia"/>
+          <w:szCs w:val="20"/>
+        </w:rPr>
+        <w:t xml:space="preserve"> :</w:t>
+      </w:r>
+      <w:r>
+        <w:rPr>
+          <w:rFonts w:ascii="나눔스퀘어라운드 Regular" w:eastAsia="나눔스퀘어라운드 Regular" w:hAnsi="나눔스퀘어라운드 Regular"/>
           <w:szCs w:val="20"/>
         </w:rPr>
         <w:t xml:space="preserve"> </w:t>
@@ -883,43 +1138,76 @@
           <w:rFonts w:ascii="나눔스퀘어라운드 Regular" w:eastAsia="나눔스퀘어라운드 Regular" w:hAnsi="나눔스퀘어라운드 Regular" w:hint="eastAsia"/>
           <w:szCs w:val="20"/>
         </w:rPr>
-        <w:t>사용자가</w:t>
-      </w:r>
-      <w:r>
-        <w:rPr>
-          <w:rFonts w:ascii="나눔스퀘어라운드 Regular" w:eastAsia="나눔스퀘어라운드 Regular" w:hAnsi="나눔스퀘어라운드 Regular"/>
-          <w:szCs w:val="20"/>
-        </w:rPr>
-        <w:t xml:space="preserve"> 입력한 키워드</w:t>
-      </w:r>
-      <w:r>
-        <w:rPr>
-          <w:rFonts w:ascii="나눔스퀘어라운드 Regular" w:eastAsia="나눔스퀘어라운드 Regular" w:hAnsi="나눔스퀘어라운드 Regular" w:hint="eastAsia"/>
-          <w:szCs w:val="20"/>
-        </w:rPr>
-        <w:t xml:space="preserve"> &amp; 사용자가 선택한 </w:t>
-      </w:r>
-      <w:proofErr w:type="spellStart"/>
-      <w:r>
-        <w:rPr>
-          <w:rFonts w:ascii="나눔스퀘어라운드 Regular" w:eastAsia="나눔스퀘어라운드 Regular" w:hAnsi="나눔스퀘어라운드 Regular" w:hint="eastAsia"/>
-          <w:szCs w:val="20"/>
-        </w:rPr>
-        <w:t>트위터</w:t>
-      </w:r>
-      <w:proofErr w:type="spellEnd"/>
-      <w:r>
-        <w:rPr>
-          <w:rFonts w:ascii="나눔스퀘어라운드 Regular" w:eastAsia="나눔스퀘어라운드 Regular" w:hAnsi="나눔스퀘어라운드 Regular" w:hint="eastAsia"/>
-          <w:szCs w:val="20"/>
-        </w:rPr>
-        <w:t xml:space="preserve"> 계정</w:t>
+        <w:t>키워드 검색 후 Twitter</w:t>
+      </w:r>
+      <w:r>
+        <w:rPr>
+          <w:rFonts w:ascii="나눔스퀘어라운드 Regular" w:eastAsia="나눔스퀘어라운드 Regular" w:hAnsi="나눔스퀘어라운드 Regular"/>
+          <w:szCs w:val="20"/>
+        </w:rPr>
+        <w:t xml:space="preserve">에서 계정 </w:t>
+      </w:r>
+      <w:r>
+        <w:rPr>
+          <w:rFonts w:ascii="나눔스퀘어라운드 Regular" w:eastAsia="나눔스퀘어라운드 Regular" w:hAnsi="나눔스퀘어라운드 Regular"/>
+          <w:szCs w:val="20"/>
+        </w:rPr>
+        <w:t>검</w:t>
+      </w:r>
+      <w:r>
+        <w:rPr>
+          <w:rFonts w:ascii="나눔스퀘어라운드 Regular" w:eastAsia="나눔스퀘어라운드 Regular" w:hAnsi="나눔스퀘어라운드 Regular" w:hint="eastAsia"/>
+          <w:szCs w:val="20"/>
+        </w:rPr>
+        <w:t>색된 목록</w:t>
+      </w:r>
+      <w:r>
+        <w:rPr>
+          <w:rFonts w:ascii="나눔스퀘어라운드 Regular" w:eastAsia="나눔스퀘어라운드 Regular" w:hAnsi="나눔스퀘어라운드 Regular"/>
+          <w:szCs w:val="20"/>
+        </w:rPr>
+        <w:t xml:space="preserve"> 표시</w:t>
       </w:r>
     </w:p>
     <w:p>
       <w:pPr>
         <w:pStyle w:val="a6"/>
         <w:numPr>
+          <w:ilvl w:val="4"/>
+          <w:numId w:val="7"/>
+        </w:numPr>
+        <w:ind w:leftChars="0"/>
+        <w:rPr>
+          <w:rFonts w:ascii="나눔스퀘어라운드 Regular" w:eastAsia="나눔스퀘어라운드 Regular" w:hAnsi="나눔스퀘어라운드 Regular"/>
+          <w:szCs w:val="20"/>
+        </w:rPr>
+      </w:pPr>
+      <w:r>
+        <w:rPr>
+          <w:rFonts w:ascii="나눔스퀘어라운드 Regular" w:eastAsia="나눔스퀘어라운드 Regular" w:hAnsi="나눔스퀘어라운드 Regular" w:hint="eastAsia"/>
+          <w:szCs w:val="20"/>
+        </w:rPr>
+        <w:t>기타</w:t>
+      </w:r>
+      <w:r>
+        <w:rPr>
+          <w:rFonts w:ascii="나눔스퀘어라운드 Regular" w:eastAsia="나눔스퀘어라운드 Regular" w:hAnsi="나눔스퀘어라운드 Regular" w:hint="eastAsia"/>
+          <w:szCs w:val="20"/>
+        </w:rPr>
+        <w:t xml:space="preserve"> : </w:t>
+      </w:r>
+      <w:r>
+        <w:rPr>
+          <w:rFonts w:ascii="나눔스퀘어라운드 Regular" w:eastAsia="나눔스퀘어라운드 Regular" w:hAnsi="나눔스퀘어라운드 Regular"/>
+          <w:szCs w:val="20"/>
+        </w:rPr>
+        <w:t>실시간이니까 인물 추가 요청 삭제</w:t>
+      </w:r>
+    </w:p>
+    <w:p>
+      <w:pPr>
+        <w:pStyle w:val="a6"/>
+        <w:numPr>
           <w:ilvl w:val="3"/>
           <w:numId w:val="7"/>
         </w:numPr>
@@ -929,27 +1217,109 @@
           <w:szCs w:val="20"/>
         </w:rPr>
       </w:pPr>
-      <w:proofErr w:type="gramStart"/>
-      <w:r>
-        <w:rPr>
-          <w:rFonts w:ascii="나눔스퀘어라운드 Regular" w:eastAsia="나눔스퀘어라운드 Regular" w:hAnsi="나눔스퀘어라운드 Regular" w:hint="eastAsia"/>
-          <w:szCs w:val="20"/>
-        </w:rPr>
-        <w:t>아웃풋 :</w:t>
-      </w:r>
-      <w:proofErr w:type="gramEnd"/>
-      <w:r>
-        <w:rPr>
-          <w:rFonts w:ascii="나눔스퀘어라운드 Regular" w:eastAsia="나눔스퀘어라운드 Regular" w:hAnsi="나눔스퀘어라운드 Regular" w:hint="eastAsia"/>
-          <w:szCs w:val="20"/>
-        </w:rPr>
-        <w:t xml:space="preserve"> </w:t>
+      <w:r>
+        <w:rPr>
+          <w:rFonts w:ascii="나눔스퀘어라운드 Regular" w:eastAsia="나눔스퀘어라운드 Regular" w:hAnsi="나눔스퀘어라운드 Regular" w:hint="eastAsia"/>
+          <w:szCs w:val="20"/>
+        </w:rPr>
+        <w:t xml:space="preserve">API Server : </w:t>
+      </w:r>
+      <w:r>
+        <w:rPr>
+          <w:rFonts w:ascii="나눔스퀘어라운드 Regular" w:eastAsia="나눔스퀘어라운드 Regular" w:hAnsi="나눔스퀘어라운드 Regular"/>
+          <w:szCs w:val="20"/>
+        </w:rPr>
+        <w:t>NZB 적용 모델</w:t>
       </w:r>
     </w:p>
     <w:p>
       <w:pPr>
         <w:pStyle w:val="a6"/>
         <w:numPr>
+          <w:ilvl w:val="3"/>
+          <w:numId w:val="7"/>
+        </w:numPr>
+        <w:ind w:leftChars="0"/>
+        <w:rPr>
+          <w:rFonts w:ascii="나눔스퀘어라운드 Regular" w:eastAsia="나눔스퀘어라운드 Regular" w:hAnsi="나눔스퀘어라운드 Regular"/>
+          <w:szCs w:val="20"/>
+        </w:rPr>
+      </w:pPr>
+      <w:r>
+        <w:rPr>
+          <w:rFonts w:ascii="나눔스퀘어라운드 Regular" w:eastAsia="나눔스퀘어라운드 Regular" w:hAnsi="나눔스퀘어라운드 Regular" w:hint="eastAsia"/>
+          <w:szCs w:val="20"/>
+        </w:rPr>
+        <w:t>웹</w:t>
+      </w:r>
+      <w:r>
+        <w:rPr>
+          <w:rFonts w:ascii="나눔스퀘어라운드 Regular" w:eastAsia="나눔스퀘어라운드 Regular" w:hAnsi="나눔스퀘어라운드 Regular"/>
+          <w:szCs w:val="20"/>
+        </w:rPr>
+        <w:t xml:space="preserve"> 모델 결과 출력</w:t>
+      </w:r>
+      <w:r>
+        <w:rPr>
+          <w:rFonts w:ascii="나눔스퀘어라운드 Regular" w:eastAsia="나눔스퀘어라운드 Regular" w:hAnsi="나눔스퀘어라운드 Regular" w:hint="eastAsia"/>
+          <w:szCs w:val="20"/>
+        </w:rPr>
+        <w:t xml:space="preserve"> : </w:t>
+      </w:r>
+      <w:r>
+        <w:rPr>
+          <w:rFonts w:ascii="나눔스퀘어라운드 Regular" w:eastAsia="나눔스퀘어라운드 Regular" w:hAnsi="나눔스퀘어라운드 Regular"/>
+          <w:szCs w:val="20"/>
+        </w:rPr>
+        <w:t>NZB 적용한 모델 분석 후 출력 (1개 모델)</w:t>
+      </w:r>
+    </w:p>
+    <w:p>
+      <w:pPr>
+        <w:pStyle w:val="a6"/>
+        <w:numPr>
+          <w:ilvl w:val="3"/>
+          <w:numId w:val="7"/>
+        </w:numPr>
+        <w:ind w:leftChars="0"/>
+        <w:rPr>
+          <w:rFonts w:ascii="나눔스퀘어라운드 Regular" w:eastAsia="나눔스퀘어라운드 Regular" w:hAnsi="나눔스퀘어라운드 Regular"/>
+          <w:szCs w:val="20"/>
+        </w:rPr>
+      </w:pPr>
+      <w:r>
+        <w:rPr>
+          <w:rFonts w:ascii="나눔스퀘어라운드 Regular" w:eastAsia="나눔스퀘어라운드 Regular" w:hAnsi="나눔스퀘어라운드 Regular" w:hint="eastAsia"/>
+          <w:szCs w:val="20"/>
+        </w:rPr>
+        <w:t xml:space="preserve">모델 </w:t>
+      </w:r>
+      <w:r>
+        <w:rPr>
+          <w:rFonts w:ascii="나눔스퀘어라운드 Regular" w:eastAsia="나눔스퀘어라운드 Regular" w:hAnsi="나눔스퀘어라운드 Regular"/>
+          <w:szCs w:val="20"/>
+        </w:rPr>
+        <w:t xml:space="preserve">성능 </w:t>
+      </w:r>
+      <w:r>
+        <w:rPr>
+          <w:rFonts w:ascii="나눔스퀘어라운드 Regular" w:eastAsia="나눔스퀘어라운드 Regular" w:hAnsi="나눔스퀘어라운드 Regular" w:hint="eastAsia"/>
+          <w:szCs w:val="20"/>
+        </w:rPr>
+        <w:t>비교</w:t>
+      </w:r>
+      <w:r>
+        <w:rPr>
+          <w:rFonts w:ascii="나눔스퀘어라운드 Regular" w:eastAsia="나눔스퀘어라운드 Regular" w:hAnsi="나눔스퀘어라운드 Regular"/>
+          <w:szCs w:val="20"/>
+        </w:rPr>
+        <w:t xml:space="preserve"> (연산 처리 속도)</w:t>
+      </w:r>
+    </w:p>
+    <w:p>
+      <w:pPr>
+        <w:pStyle w:val="a6"/>
+        <w:numPr>
           <w:ilvl w:val="4"/>
           <w:numId w:val="7"/>
         </w:numPr>
@@ -964,13 +1334,55 @@
           <w:rFonts w:ascii="나눔스퀘어라운드 Regular" w:eastAsia="나눔스퀘어라운드 Regular" w:hAnsi="나눔스퀘어라운드 Regular"/>
           <w:szCs w:val="20"/>
         </w:rPr>
-        <w:t>1. 언어습관 유형</w:t>
+        <w:t>300명 조사해둔</w:t>
+      </w:r>
+      <w:r>
+        <w:rPr>
+          <w:rFonts w:ascii="나눔스퀘어라운드 Regular" w:eastAsia="나눔스퀘어라운드 Regular" w:hAnsi="나눔스퀘어라운드 Regular" w:hint="eastAsia"/>
+          <w:szCs w:val="20"/>
+        </w:rPr>
+        <w:t xml:space="preserve"> Twitter 계정</w:t>
+      </w:r>
+      <w:r>
+        <w:rPr>
+          <w:rFonts w:ascii="나눔스퀘어라운드 Regular" w:eastAsia="나눔스퀘어라운드 Regular" w:hAnsi="나눔스퀘어라운드 Regular"/>
+          <w:szCs w:val="20"/>
+        </w:rPr>
+        <w:t xml:space="preserve"> 데이터 연산 처리속도 부분에서 발표 자료로 </w:t>
+      </w:r>
+      <w:r>
+        <w:rPr>
+          <w:rFonts w:ascii="나눔스퀘어라운드 Regular" w:eastAsia="나눔스퀘어라운드 Regular" w:hAnsi="나눔스퀘어라운드 Regular"/>
+          <w:szCs w:val="20"/>
+        </w:rPr>
+        <w:t>사용</w:t>
       </w:r>
     </w:p>
     <w:p>
       <w:pPr>
         <w:pStyle w:val="a6"/>
         <w:numPr>
+          <w:ilvl w:val="3"/>
+          <w:numId w:val="7"/>
+        </w:numPr>
+        <w:ind w:leftChars="0"/>
+        <w:rPr>
+          <w:rFonts w:ascii="나눔스퀘어라운드 Regular" w:eastAsia="나눔스퀘어라운드 Regular" w:hAnsi="나눔스퀘어라운드 Regular"/>
+          <w:szCs w:val="20"/>
+        </w:rPr>
+      </w:pPr>
+      <w:r>
+        <w:rPr>
+          <w:rFonts w:ascii="나눔스퀘어라운드 Regular" w:eastAsia="나눔스퀘어라운드 Regular" w:hAnsi="나눔스퀘어라운드 Regular" w:hint="eastAsia"/>
+          <w:szCs w:val="20"/>
+        </w:rPr>
+        <w:t>모델 정확도</w:t>
+      </w:r>
+    </w:p>
+    <w:p>
+      <w:pPr>
+        <w:pStyle w:val="a6"/>
+        <w:numPr>
           <w:ilvl w:val="4"/>
           <w:numId w:val="7"/>
         </w:numPr>
@@ -982,504 +1394,6 @@
       </w:pPr>
       <w:r>
         <w:rPr>
-          <w:rFonts w:ascii="나눔스퀘어라운드 Regular" w:eastAsia="나눔스퀘어라운드 Regular" w:hAnsi="나눔스퀘어라운드 Regular"/>
-          <w:szCs w:val="20"/>
-        </w:rPr>
-        <w:t>2. 유형 설명</w:t>
-      </w:r>
-    </w:p>
-    <w:p>
-      <w:pPr>
-        <w:pStyle w:val="a6"/>
-        <w:numPr>
-          <w:ilvl w:val="4"/>
-          <w:numId w:val="7"/>
-        </w:numPr>
-        <w:ind w:leftChars="0"/>
-        <w:rPr>
-          <w:rFonts w:ascii="나눔스퀘어라운드 Regular" w:eastAsia="나눔스퀘어라운드 Regular" w:hAnsi="나눔스퀘어라운드 Regular"/>
-          <w:szCs w:val="20"/>
-        </w:rPr>
-      </w:pPr>
-      <w:r>
-        <w:rPr>
-          <w:rFonts w:ascii="나눔스퀘어라운드 Regular" w:eastAsia="나눔스퀘어라운드 Regular" w:hAnsi="나눔스퀘어라운드 Regular"/>
-          <w:szCs w:val="20"/>
-        </w:rPr>
-        <w:t>3. 긍정단어 비율 / 부정단어 비율</w:t>
-      </w:r>
-    </w:p>
-    <w:p>
-      <w:pPr>
-        <w:pStyle w:val="a6"/>
-        <w:numPr>
-          <w:ilvl w:val="4"/>
-          <w:numId w:val="7"/>
-        </w:numPr>
-        <w:ind w:leftChars="0"/>
-        <w:rPr>
-          <w:rFonts w:ascii="나눔스퀘어라운드 Regular" w:eastAsia="나눔스퀘어라운드 Regular" w:hAnsi="나눔스퀘어라운드 Regular"/>
-          <w:szCs w:val="20"/>
-        </w:rPr>
-      </w:pPr>
-      <w:r>
-        <w:rPr>
-          <w:rFonts w:ascii="나눔스퀘어라운드 Regular" w:eastAsia="나눔스퀘어라운드 Regular" w:hAnsi="나눔스퀘어라운드 Regular"/>
-          <w:szCs w:val="20"/>
-        </w:rPr>
-        <w:t>4. 자주 사용하는 단어 (태그)</w:t>
-      </w:r>
-    </w:p>
-    <w:p>
-      <w:pPr>
-        <w:pStyle w:val="a6"/>
-        <w:numPr>
-          <w:ilvl w:val="4"/>
-          <w:numId w:val="7"/>
-        </w:numPr>
-        <w:ind w:leftChars="0"/>
-        <w:rPr>
-          <w:rFonts w:ascii="나눔스퀘어라운드 Regular" w:eastAsia="나눔스퀘어라운드 Regular" w:hAnsi="나눔스퀘어라운드 Regular"/>
-          <w:szCs w:val="20"/>
-        </w:rPr>
-      </w:pPr>
-      <w:r>
-        <w:rPr>
-          <w:rFonts w:ascii="나눔스퀘어라운드 Regular" w:eastAsia="나눔스퀘어라운드 Regular" w:hAnsi="나눔스퀘어라운드 Regular"/>
-          <w:szCs w:val="20"/>
-        </w:rPr>
-        <w:t xml:space="preserve">5. </w:t>
-      </w:r>
-      <w:r>
-        <w:rPr>
-          <w:rFonts w:ascii="나눔스퀘어라운드 Regular" w:eastAsia="나눔스퀘어라운드 Regular" w:hAnsi="나눔스퀘어라운드 Regular" w:hint="eastAsia"/>
-          <w:szCs w:val="20"/>
-        </w:rPr>
-        <w:t>분석한 데이터 출처(</w:t>
-      </w:r>
-      <w:proofErr w:type="spellStart"/>
-      <w:r>
-        <w:rPr>
-          <w:rFonts w:ascii="나눔스퀘어라운드 Regular" w:eastAsia="나눔스퀘어라운드 Regular" w:hAnsi="나눔스퀘어라운드 Regular"/>
-          <w:szCs w:val="20"/>
-        </w:rPr>
-        <w:t>트위터</w:t>
-      </w:r>
-      <w:proofErr w:type="spellEnd"/>
-      <w:r>
-        <w:rPr>
-          <w:rFonts w:ascii="나눔스퀘어라운드 Regular" w:eastAsia="나눔스퀘어라운드 Regular" w:hAnsi="나눔스퀘어라운드 Regular"/>
-          <w:szCs w:val="20"/>
-        </w:rPr>
-        <w:t xml:space="preserve"> 계정</w:t>
-      </w:r>
-      <w:r>
-        <w:rPr>
-          <w:rFonts w:ascii="나눔스퀘어라운드 Regular" w:eastAsia="나눔스퀘어라운드 Regular" w:hAnsi="나눔스퀘어라운드 Regular" w:hint="eastAsia"/>
-          <w:szCs w:val="20"/>
-        </w:rPr>
-        <w:t>)</w:t>
-      </w:r>
-    </w:p>
-    <w:p>
-      <w:pPr>
-        <w:pStyle w:val="a6"/>
-        <w:numPr>
-          <w:ilvl w:val="4"/>
-          <w:numId w:val="7"/>
-        </w:numPr>
-        <w:ind w:leftChars="0"/>
-        <w:rPr>
-          <w:rFonts w:ascii="나눔스퀘어라운드 Regular" w:eastAsia="나눔스퀘어라운드 Regular" w:hAnsi="나눔스퀘어라운드 Regular"/>
-          <w:szCs w:val="20"/>
-        </w:rPr>
-      </w:pPr>
-      <w:r>
-        <w:rPr>
-          <w:rFonts w:ascii="나눔스퀘어라운드 Regular" w:eastAsia="나눔스퀘어라운드 Regular" w:hAnsi="나눔스퀘어라운드 Regular"/>
-          <w:szCs w:val="20"/>
-        </w:rPr>
-        <w:t>6. 공유하기 버튼</w:t>
-      </w:r>
-    </w:p>
-    <w:p>
-      <w:pPr>
-        <w:pStyle w:val="a6"/>
-        <w:numPr>
-          <w:ilvl w:val="3"/>
-          <w:numId w:val="7"/>
-        </w:numPr>
-        <w:ind w:leftChars="0"/>
-        <w:rPr>
-          <w:rFonts w:ascii="나눔스퀘어라운드 Regular" w:eastAsia="나눔스퀘어라운드 Regular" w:hAnsi="나눔스퀘어라운드 Regular"/>
-          <w:szCs w:val="20"/>
-        </w:rPr>
-      </w:pPr>
-      <w:proofErr w:type="gramStart"/>
-      <w:r>
-        <w:rPr>
-          <w:rFonts w:ascii="나눔스퀘어라운드 Regular" w:eastAsia="나눔스퀘어라운드 Regular" w:hAnsi="나눔스퀘어라운드 Regular" w:hint="eastAsia"/>
-          <w:szCs w:val="20"/>
-        </w:rPr>
-        <w:t>DB :</w:t>
-      </w:r>
-      <w:proofErr w:type="gramEnd"/>
-      <w:r>
-        <w:rPr>
-          <w:rFonts w:ascii="나눔스퀘어라운드 Regular" w:eastAsia="나눔스퀘어라운드 Regular" w:hAnsi="나눔스퀘어라운드 Regular" w:hint="eastAsia"/>
-          <w:szCs w:val="20"/>
-        </w:rPr>
-        <w:t xml:space="preserve"> 저장할 정보 X</w:t>
-      </w:r>
-    </w:p>
-    <w:p>
-      <w:pPr>
-        <w:pStyle w:val="a6"/>
-        <w:numPr>
-          <w:ilvl w:val="4"/>
-          <w:numId w:val="7"/>
-        </w:numPr>
-        <w:ind w:leftChars="0"/>
-        <w:rPr>
-          <w:rFonts w:ascii="나눔스퀘어라운드 Regular" w:eastAsia="나눔스퀘어라운드 Regular" w:hAnsi="나눔스퀘어라운드 Regular"/>
-          <w:szCs w:val="20"/>
-        </w:rPr>
-      </w:pPr>
-      <w:r>
-        <w:rPr>
-          <w:rFonts w:ascii="나눔스퀘어라운드 Regular" w:eastAsia="나눔스퀘어라운드 Regular" w:hAnsi="나눔스퀘어라운드 Regular" w:hint="eastAsia"/>
-          <w:szCs w:val="20"/>
-        </w:rPr>
-        <w:t>실시간 분석</w:t>
-      </w:r>
-    </w:p>
-    <w:p>
-      <w:pPr>
-        <w:pStyle w:val="a6"/>
-        <w:numPr>
-          <w:ilvl w:val="3"/>
-          <w:numId w:val="7"/>
-        </w:numPr>
-        <w:ind w:leftChars="0"/>
-        <w:rPr>
-          <w:rFonts w:ascii="나눔스퀘어라운드 Regular" w:eastAsia="나눔스퀘어라운드 Regular" w:hAnsi="나눔스퀘어라운드 Regular"/>
-          <w:szCs w:val="20"/>
-        </w:rPr>
-      </w:pPr>
-      <w:proofErr w:type="spellStart"/>
-      <w:r>
-        <w:rPr>
-          <w:rFonts w:ascii="나눔스퀘어라운드 Regular" w:eastAsia="나눔스퀘어라운드 Regular" w:hAnsi="나눔스퀘어라운드 Regular"/>
-          <w:szCs w:val="20"/>
-        </w:rPr>
-        <w:t>BackEnd</w:t>
-      </w:r>
-      <w:proofErr w:type="spellEnd"/>
-      <w:r>
-        <w:rPr>
-          <w:rFonts w:ascii="나눔스퀘어라운드 Regular" w:eastAsia="나눔스퀘어라운드 Regular" w:hAnsi="나눔스퀘어라운드 Regular"/>
-          <w:szCs w:val="20"/>
-        </w:rPr>
-        <w:t xml:space="preserve"> Server</w:t>
-      </w:r>
-    </w:p>
-    <w:p>
-      <w:pPr>
-        <w:pStyle w:val="a6"/>
-        <w:numPr>
-          <w:ilvl w:val="4"/>
-          <w:numId w:val="7"/>
-        </w:numPr>
-        <w:ind w:leftChars="0"/>
-        <w:rPr>
-          <w:rFonts w:ascii="나눔스퀘어라운드 Regular" w:eastAsia="나눔스퀘어라운드 Regular" w:hAnsi="나눔스퀘어라운드 Regular"/>
-          <w:szCs w:val="20"/>
-        </w:rPr>
-      </w:pPr>
-      <w:proofErr w:type="gramStart"/>
-      <w:r>
-        <w:rPr>
-          <w:rFonts w:ascii="나눔스퀘어라운드 Regular" w:eastAsia="나눔스퀘어라운드 Regular" w:hAnsi="나눔스퀘어라운드 Regular" w:hint="eastAsia"/>
-          <w:szCs w:val="20"/>
-        </w:rPr>
-        <w:t>분석서비스</w:t>
-      </w:r>
-      <w:r>
-        <w:rPr>
-          <w:rFonts w:ascii="나눔스퀘어라운드 Regular" w:eastAsia="나눔스퀘어라운드 Regular" w:hAnsi="나눔스퀘어라운드 Regular" w:hint="eastAsia"/>
-          <w:szCs w:val="20"/>
-        </w:rPr>
-        <w:t xml:space="preserve"> :</w:t>
-      </w:r>
-      <w:proofErr w:type="gramEnd"/>
-      <w:r>
-        <w:rPr>
-          <w:rFonts w:ascii="나눔스퀘어라운드 Regular" w:eastAsia="나눔스퀘어라운드 Regular" w:hAnsi="나눔스퀘어라운드 Regular"/>
-          <w:szCs w:val="20"/>
-        </w:rPr>
-        <w:t xml:space="preserve"> </w:t>
-      </w:r>
-      <w:r>
-        <w:rPr>
-          <w:rFonts w:ascii="나눔스퀘어라운드 Regular" w:eastAsia="나눔스퀘어라운드 Regular" w:hAnsi="나눔스퀘어라운드 Regular" w:hint="eastAsia"/>
-          <w:szCs w:val="20"/>
-        </w:rPr>
-        <w:t>키워드 검색 후 Twitter</w:t>
-      </w:r>
-      <w:r>
-        <w:rPr>
-          <w:rFonts w:ascii="나눔스퀘어라운드 Regular" w:eastAsia="나눔스퀘어라운드 Regular" w:hAnsi="나눔스퀘어라운드 Regular"/>
-          <w:szCs w:val="20"/>
-        </w:rPr>
-        <w:t xml:space="preserve">에서 계정 </w:t>
-      </w:r>
-      <w:r>
-        <w:rPr>
-          <w:rFonts w:ascii="나눔스퀘어라운드 Regular" w:eastAsia="나눔스퀘어라운드 Regular" w:hAnsi="나눔스퀘어라운드 Regular"/>
-          <w:szCs w:val="20"/>
-        </w:rPr>
-        <w:t>검</w:t>
-      </w:r>
-      <w:r>
-        <w:rPr>
-          <w:rFonts w:ascii="나눔스퀘어라운드 Regular" w:eastAsia="나눔스퀘어라운드 Regular" w:hAnsi="나눔스퀘어라운드 Regular" w:hint="eastAsia"/>
-          <w:szCs w:val="20"/>
-        </w:rPr>
-        <w:t>색된 목록</w:t>
-      </w:r>
-      <w:r>
-        <w:rPr>
-          <w:rFonts w:ascii="나눔스퀘어라운드 Regular" w:eastAsia="나눔스퀘어라운드 Regular" w:hAnsi="나눔스퀘어라운드 Regular"/>
-          <w:szCs w:val="20"/>
-        </w:rPr>
-        <w:t xml:space="preserve"> 표시</w:t>
-      </w:r>
-    </w:p>
-    <w:p>
-      <w:pPr>
-        <w:pStyle w:val="a6"/>
-        <w:numPr>
-          <w:ilvl w:val="4"/>
-          <w:numId w:val="7"/>
-        </w:numPr>
-        <w:ind w:leftChars="0"/>
-        <w:rPr>
-          <w:rFonts w:ascii="나눔스퀘어라운드 Regular" w:eastAsia="나눔스퀘어라운드 Regular" w:hAnsi="나눔스퀘어라운드 Regular"/>
-          <w:szCs w:val="20"/>
-        </w:rPr>
-      </w:pPr>
-      <w:r>
-        <w:rPr>
-          <w:rFonts w:ascii="나눔스퀘어라운드 Regular" w:eastAsia="나눔스퀘어라운드 Regular" w:hAnsi="나눔스퀘어라운드 Regular" w:hint="eastAsia"/>
-          <w:szCs w:val="20"/>
-        </w:rPr>
-        <w:t>기타</w:t>
-      </w:r>
-      <w:r>
-        <w:rPr>
-          <w:rFonts w:ascii="나눔스퀘어라운드 Regular" w:eastAsia="나눔스퀘어라운드 Regular" w:hAnsi="나눔스퀘어라운드 Regular" w:hint="eastAsia"/>
-          <w:szCs w:val="20"/>
-        </w:rPr>
-        <w:t xml:space="preserve"> : </w:t>
-      </w:r>
-      <w:r>
-        <w:rPr>
-          <w:rFonts w:ascii="나눔스퀘어라운드 Regular" w:eastAsia="나눔스퀘어라운드 Regular" w:hAnsi="나눔스퀘어라운드 Regular"/>
-          <w:szCs w:val="20"/>
-        </w:rPr>
-        <w:t>실시간이니까 인물 추가 요청 삭제</w:t>
-      </w:r>
-    </w:p>
-    <w:p>
-      <w:pPr>
-        <w:pStyle w:val="a6"/>
-        <w:numPr>
-          <w:ilvl w:val="3"/>
-          <w:numId w:val="7"/>
-        </w:numPr>
-        <w:ind w:leftChars="0"/>
-        <w:rPr>
-          <w:rFonts w:ascii="나눔스퀘어라운드 Regular" w:eastAsia="나눔스퀘어라운드 Regular" w:hAnsi="나눔스퀘어라운드 Regular"/>
-          <w:szCs w:val="20"/>
-        </w:rPr>
-      </w:pPr>
-      <w:r>
-        <w:rPr>
-          <w:rFonts w:ascii="나눔스퀘어라운드 Regular" w:eastAsia="나눔스퀘어라운드 Regular" w:hAnsi="나눔스퀘어라운드 Regular" w:hint="eastAsia"/>
-          <w:szCs w:val="20"/>
-        </w:rPr>
-        <w:t xml:space="preserve">API Server : </w:t>
-      </w:r>
-      <w:r>
-        <w:rPr>
-          <w:rFonts w:ascii="나눔스퀘어라운드 Regular" w:eastAsia="나눔스퀘어라운드 Regular" w:hAnsi="나눔스퀘어라운드 Regular"/>
-          <w:szCs w:val="20"/>
-        </w:rPr>
-        <w:t>NZB 적용 모델</w:t>
-      </w:r>
-    </w:p>
-    <w:p>
-      <w:pPr>
-        <w:pStyle w:val="a6"/>
-        <w:numPr>
-          <w:ilvl w:val="3"/>
-          <w:numId w:val="7"/>
-        </w:numPr>
-        <w:ind w:leftChars="0"/>
-        <w:rPr>
-          <w:rFonts w:ascii="나눔스퀘어라운드 Regular" w:eastAsia="나눔스퀘어라운드 Regular" w:hAnsi="나눔스퀘어라운드 Regular"/>
-          <w:szCs w:val="20"/>
-        </w:rPr>
-      </w:pPr>
-      <w:r>
-        <w:rPr>
-          <w:rFonts w:ascii="나눔스퀘어라운드 Regular" w:eastAsia="나눔스퀘어라운드 Regular" w:hAnsi="나눔스퀘어라운드 Regular" w:hint="eastAsia"/>
-          <w:szCs w:val="20"/>
-        </w:rPr>
-        <w:t>웹</w:t>
-      </w:r>
-      <w:r>
-        <w:rPr>
-          <w:rFonts w:ascii="나눔스퀘어라운드 Regular" w:eastAsia="나눔스퀘어라운드 Regular" w:hAnsi="나눔스퀘어라운드 Regular"/>
-          <w:szCs w:val="20"/>
-        </w:rPr>
-        <w:t xml:space="preserve"> 모델 결과 출력</w:t>
-      </w:r>
-      <w:r>
-        <w:rPr>
-          <w:rFonts w:ascii="나눔스퀘어라운드 Regular" w:eastAsia="나눔스퀘어라운드 Regular" w:hAnsi="나눔스퀘어라운드 Regular" w:hint="eastAsia"/>
-          <w:szCs w:val="20"/>
-        </w:rPr>
-        <w:t xml:space="preserve"> : </w:t>
-      </w:r>
-      <w:r>
-        <w:rPr>
-          <w:rFonts w:ascii="나눔스퀘어라운드 Regular" w:eastAsia="나눔스퀘어라운드 Regular" w:hAnsi="나눔스퀘어라운드 Regular"/>
-          <w:szCs w:val="20"/>
-        </w:rPr>
-        <w:t>NZB 적용한 모델 분석 후 출력 (1개 모델)</w:t>
-      </w:r>
-    </w:p>
-    <w:p>
-      <w:pPr>
-        <w:pStyle w:val="a6"/>
-        <w:numPr>
-          <w:ilvl w:val="3"/>
-          <w:numId w:val="7"/>
-        </w:numPr>
-        <w:ind w:leftChars="0"/>
-        <w:rPr>
-          <w:rFonts w:ascii="나눔스퀘어라운드 Regular" w:eastAsia="나눔스퀘어라운드 Regular" w:hAnsi="나눔스퀘어라운드 Regular"/>
-          <w:szCs w:val="20"/>
-        </w:rPr>
-      </w:pPr>
-      <w:r>
-        <w:rPr>
-          <w:rFonts w:ascii="나눔스퀘어라운드 Regular" w:eastAsia="나눔스퀘어라운드 Regular" w:hAnsi="나눔스퀘어라운드 Regular" w:hint="eastAsia"/>
-          <w:szCs w:val="20"/>
-        </w:rPr>
-        <w:t xml:space="preserve">모델 </w:t>
-      </w:r>
-      <w:r>
-        <w:rPr>
-          <w:rFonts w:ascii="나눔스퀘어라운드 Regular" w:eastAsia="나눔스퀘어라운드 Regular" w:hAnsi="나눔스퀘어라운드 Regular"/>
-          <w:szCs w:val="20"/>
-        </w:rPr>
-        <w:t xml:space="preserve">성능 </w:t>
-      </w:r>
-      <w:r>
-        <w:rPr>
-          <w:rFonts w:ascii="나눔스퀘어라운드 Regular" w:eastAsia="나눔스퀘어라운드 Regular" w:hAnsi="나눔스퀘어라운드 Regular" w:hint="eastAsia"/>
-          <w:szCs w:val="20"/>
-        </w:rPr>
-        <w:t>비교</w:t>
-      </w:r>
-      <w:r>
-        <w:rPr>
-          <w:rFonts w:ascii="나눔스퀘어라운드 Regular" w:eastAsia="나눔스퀘어라운드 Regular" w:hAnsi="나눔스퀘어라운드 Regular"/>
-          <w:szCs w:val="20"/>
-        </w:rPr>
-        <w:t xml:space="preserve"> (연산 처리 속도)</w:t>
-      </w:r>
-    </w:p>
-    <w:p>
-      <w:pPr>
-        <w:pStyle w:val="a6"/>
-        <w:numPr>
-          <w:ilvl w:val="4"/>
-          <w:numId w:val="7"/>
-        </w:numPr>
-        <w:ind w:leftChars="0"/>
-        <w:rPr>
-          <w:rFonts w:ascii="나눔스퀘어라운드 Regular" w:eastAsia="나눔스퀘어라운드 Regular" w:hAnsi="나눔스퀘어라운드 Regular"/>
-          <w:szCs w:val="20"/>
-        </w:rPr>
-      </w:pPr>
-      <w:r>
-        <w:rPr>
-          <w:rFonts w:ascii="나눔스퀘어라운드 Regular" w:eastAsia="나눔스퀘어라운드 Regular" w:hAnsi="나눔스퀘어라운드 Regular"/>
-          <w:szCs w:val="20"/>
-        </w:rPr>
-        <w:t>300명 조사해둔</w:t>
-      </w:r>
-      <w:r>
-        <w:rPr>
-          <w:rFonts w:ascii="나눔스퀘어라운드 Regular" w:eastAsia="나눔스퀘어라운드 Regular" w:hAnsi="나눔스퀘어라운드 Regular" w:hint="eastAsia"/>
-          <w:szCs w:val="20"/>
-        </w:rPr>
-        <w:t xml:space="preserve"> Twitter 계정</w:t>
-      </w:r>
-      <w:r>
-        <w:rPr>
-          <w:rFonts w:ascii="나눔스퀘어라운드 Regular" w:eastAsia="나눔스퀘어라운드 Regular" w:hAnsi="나눔스퀘어라운드 Regular"/>
-          <w:szCs w:val="20"/>
-        </w:rPr>
-        <w:t xml:space="preserve"> 데이터 연산 처리속도 부분에서 발표 자료로 </w:t>
-      </w:r>
-      <w:r>
-        <w:rPr>
-          <w:rFonts w:ascii="나눔스퀘어라운드 Regular" w:eastAsia="나눔스퀘어라운드 Regular" w:hAnsi="나눔스퀘어라운드 Regular"/>
-          <w:szCs w:val="20"/>
-        </w:rPr>
-        <w:t>사용</w:t>
-      </w:r>
-    </w:p>
-    <w:p>
-      <w:pPr>
-        <w:pStyle w:val="a6"/>
-        <w:numPr>
-          <w:ilvl w:val="3"/>
-          <w:numId w:val="7"/>
-        </w:numPr>
-        <w:ind w:leftChars="0"/>
-        <w:rPr>
-          <w:rFonts w:ascii="나눔스퀘어라운드 Regular" w:eastAsia="나눔스퀘어라운드 Regular" w:hAnsi="나눔스퀘어라운드 Regular"/>
-          <w:szCs w:val="20"/>
-        </w:rPr>
-      </w:pPr>
-      <w:r>
-        <w:rPr>
-          <w:rFonts w:ascii="나눔스퀘어라운드 Regular" w:eastAsia="나눔스퀘어라운드 Regular" w:hAnsi="나눔스퀘어라운드 Regular" w:hint="eastAsia"/>
-          <w:szCs w:val="20"/>
-        </w:rPr>
-        <w:t>모델 정확도</w:t>
-      </w:r>
-    </w:p>
-    <w:p>
-      <w:pPr>
-        <w:pStyle w:val="a6"/>
-        <w:numPr>
-          <w:ilvl w:val="4"/>
-          <w:numId w:val="7"/>
-        </w:numPr>
-        <w:ind w:leftChars="0"/>
-        <w:rPr>
-          <w:rFonts w:ascii="나눔스퀘어라운드 Regular" w:eastAsia="나눔스퀘어라운드 Regular" w:hAnsi="나눔스퀘어라운드 Regular"/>
-          <w:szCs w:val="20"/>
-        </w:rPr>
-      </w:pPr>
-      <w:r>
-        <w:rPr>
           <w:rFonts w:ascii="나눔스퀘어라운드 Regular" w:eastAsia="나눔스퀘어라운드 Regular" w:hAnsi="나눔스퀘어라운드 Regular" w:hint="eastAsia"/>
           <w:szCs w:val="20"/>
         </w:rPr>
@@ -1490,23 +1404,7 @@
           <w:rFonts w:ascii="나눔스퀘어라운드 Regular" w:eastAsia="나눔스퀘어라운드 Regular" w:hAnsi="나눔스퀘어라운드 Regular"/>
           <w:szCs w:val="20"/>
         </w:rPr>
-        <w:t xml:space="preserve">witter 외부 </w:t>
-      </w:r>
-      <w:proofErr w:type="spellStart"/>
-      <w:r>
-        <w:rPr>
-          <w:rFonts w:ascii="나눔스퀘어라운드 Regular" w:eastAsia="나눔스퀘어라운드 Regular" w:hAnsi="나눔스퀘어라운드 Regular"/>
-          <w:szCs w:val="20"/>
-        </w:rPr>
-        <w:t>데이터셋을</w:t>
-      </w:r>
-      <w:proofErr w:type="spellEnd"/>
-      <w:r>
-        <w:rPr>
-          <w:rFonts w:ascii="나눔스퀘어라운드 Regular" w:eastAsia="나눔스퀘어라운드 Regular" w:hAnsi="나눔스퀘어라운드 Regular"/>
-          <w:szCs w:val="20"/>
-        </w:rPr>
-        <w:t xml:space="preserve"> 사용해서 정확도 </w:t>
+        <w:t xml:space="preserve">witter 외부 데이터셋을 사용해서 정확도 </w:t>
       </w:r>
       <w:r>
         <w:rPr>
@@ -1672,7 +1570,7 @@
         <w:spacing w:before="240" w:beforeAutospacing="0" w:after="240" w:afterAutospacing="0"/>
         <w:ind w:right="960"/>
         <w:rPr>
-          <w:rFonts w:ascii="나눔스퀘어라운드 Regular" w:eastAsia="나눔스퀘어라운드 Regular" w:hAnsi="나눔스퀘어라운드 Regular" w:hint="eastAsia"/>
+          <w:rFonts w:ascii="나눔스퀘어라운드 Regular" w:eastAsia="나눔스퀘어라운드 Regular" w:hAnsi="나눔스퀘어라운드 Regular"/>
           <w:sz w:val="20"/>
           <w:szCs w:val="20"/>
         </w:rPr>
@@ -1697,8 +1595,6 @@
           <w:szCs w:val="20"/>
         </w:rPr>
       </w:pPr>
-      <w:bookmarkStart w:id="0" w:name="_GoBack"/>
-      <w:bookmarkEnd w:id="0"/>
     </w:p>
     <w:p>
       <w:pPr>
@@ -1743,23 +1639,6 @@
           <w:rFonts w:hint="eastAsia"/>
         </w:rPr>
         <w:t>다른 팀원의 피드백 요청에 전체적으로 꼼꼼하게 확인, 이해 후 답하기</w:t>
-      </w:r>
-    </w:p>
-    <w:p>
-      <w:pPr>
-        <w:pStyle w:val="a6"/>
-        <w:numPr>
-          <w:ilvl w:val="1"/>
-          <w:numId w:val="7"/>
-        </w:numPr>
-        <w:spacing w:after="200" w:line="276" w:lineRule="auto"/>
-        <w:ind w:leftChars="0"/>
-      </w:pPr>
-      <w:r>
-        <w:rPr>
-          <w:rFonts w:hint="eastAsia"/>
-        </w:rPr>
-        <w:t>Twitter 개발자 개인 계정 만들기</w:t>
       </w:r>
     </w:p>
     <w:p>

</xml_diff>